<commit_message>
Update San_Diego_County_GRP_Analysis.docx from S3 (content differs)
</commit_message>
<xml_diff>
--- a/Data/San_Diego_County_GRP_Analysis.docx
+++ b/Data/San_Diego_County_GRP_Analysis.docx
@@ -4,15 +4,15 @@
   <w:body>
     <w:p>
       <w:pPr>
-        <w:pStyle w:val="Heading1"/>
+        <w:pStyle w:val="Title"/>
       </w:pPr>
       <w:r>
-        <w:t>Report</w:t>
+        <w:t>San Diego County Gross Regional Product Analysis (2019-2023)</w:t>
       </w:r>
     </w:p>
     <w:p>
       <w:r>
-        <w:t>The Gross Regional Product (GRP) of San Diego County offers a detailed insight into the region's economic performance over recent years. From 2019 to 2023, the GRP has shown a remarkable increase, reflecting the overall economic growth and productivity of the area. In 2019, the GRP stood at approximately $244.28 billion, and by 2023, it had risen to about $308.71 billion. This growth of approximately 26.4% over five years underscores the region's robust economic development. The annual GRP figures further illustrate this upward trend, with a steady increase each year, particularly notable from 2021 onwards. This progression highlights the resilience and dynamism of San Diego County's economy.</w:t>
+        <w:t>The Gross Regional Product (GRP) of San Diego County offers a comprehensive view of the region's economic performance over the past five years. In 2019, the GRP stood at approximately $244.28 billion, and by 2023, it had risen to about $308.71 billion. This growth of approximately 26.4% over the five-year period highlights the region's robust economic expansion. The annual GRP figures reveal a steady increase, with $244.82 billion in 2020, $268.87 billion in 2021, $296.68 billion in 2022, and reaching $308.71 billion in 2023. This upward trend underscores the county's resilience and adaptability in the face of economic challenges.</w:t>
       </w:r>
     </w:p>
     <w:p>
@@ -32,7 +32,7 @@
                     <pic:cNvPicPr/>
                   </pic:nvPicPr>
                   <pic:blipFill>
-                    <a:blip r:embed="rId9"/>
+                    <a:blip r:embed="rId11"/>
                     <a:stretch>
                       <a:fillRect/>
                     </a:stretch>
@@ -51,6 +51,24 @@
         </w:drawing>
       </w:r>
     </w:p>
+    <w:p>
+      <w:pPr>
+        <w:pStyle w:val="Caption"/>
+      </w:pPr>
+      <w:r>
+        <w:t>San Diego County GRP from 2019 to 2023</w:t>
+      </w:r>
+    </w:p>
+    <w:p>
+      <w:r>
+        <w:t>The per capita GRP also saw a significant rise, moving from approximately $73,347 in 2019 to about $94,916 in 2023. This increase indicates a notable enhancement in economic productivity per individual within the region. The growth in per capita GRP reflects the county's ability to generate more economic value per resident, contributing to overall prosperity.</w:t>
+      </w:r>
+    </w:p>
+    <w:p>
+      <w:r>
+        <w:t>In 2023, several key industries played pivotal roles in driving the GRP. The Government sector emerged as the largest contributor, with an output of $52.92 billion. Following closely were the Professional, Scientific, and Technical Services sector at $37.04 billion, and the Manufacturing sector at $31.67 billion. The Health Care and Social Assistance sector contributed $20.21 billion, while the Finance and Insurance sector added $19.50 billion. These figures highlight the diverse economic base of San Diego County, with significant contributions from both public and private sectors.</w:t>
+      </w:r>
+    </w:p>
     <w:tbl>
       <w:tblPr>
         <w:tblStyle w:val="TableGrid"/>
@@ -58,153 +76,294 @@
         <w:tblLook w:firstColumn="1" w:firstRow="1" w:lastColumn="0" w:lastRow="0" w:noHBand="0" w:noVBand="1" w:val="04A0"/>
       </w:tblPr>
       <w:tblGrid>
-        <w:gridCol w:w="4320"/>
-        <w:gridCol w:w="4320"/>
+        <w:gridCol w:w="2160"/>
+        <w:gridCol w:w="2160"/>
+        <w:gridCol w:w="2160"/>
+        <w:gridCol w:w="2160"/>
       </w:tblGrid>
       <w:tr>
         <w:tc>
           <w:tcPr>
-            <w:tcW w:type="dxa" w:w="4320"/>
+            <w:tcW w:type="dxa" w:w="2160"/>
+          </w:tcPr>
+          <w:p>
+            <w:r/>
+          </w:p>
+        </w:tc>
+        <w:tc>
+          <w:tcPr>
+            <w:tcW w:type="dxa" w:w="2160"/>
           </w:tcPr>
           <w:p>
             <w:r>
-              <w:t>Year</w:t>
+              <w:t>Industry</w:t>
             </w:r>
           </w:p>
         </w:tc>
         <w:tc>
           <w:tcPr>
-            <w:tcW w:type="dxa" w:w="4320"/>
+            <w:tcW w:type="dxa" w:w="2160"/>
           </w:tcPr>
           <w:p>
             <w:r>
-              <w:t>GRP (Billion $)</w:t>
+              <w:t>Contribution in Billion USD</w:t>
             </w:r>
+          </w:p>
+        </w:tc>
+        <w:tc>
+          <w:tcPr>
+            <w:tcW w:type="dxa" w:w="2160"/>
+          </w:tcPr>
+          <w:p>
+            <w:r/>
           </w:p>
         </w:tc>
       </w:tr>
       <w:tr>
         <w:tc>
           <w:tcPr>
-            <w:tcW w:type="dxa" w:w="4320"/>
+            <w:tcW w:type="dxa" w:w="2160"/>
+          </w:tcPr>
+          <w:p>
+            <w:r/>
+          </w:p>
+        </w:tc>
+        <w:tc>
+          <w:tcPr>
+            <w:tcW w:type="dxa" w:w="2160"/>
           </w:tcPr>
           <w:p>
             <w:r>
-              <w:t>2019</w:t>
+              <w:t>---------------------------------------</w:t>
             </w:r>
           </w:p>
         </w:tc>
         <w:tc>
           <w:tcPr>
-            <w:tcW w:type="dxa" w:w="4320"/>
+            <w:tcW w:type="dxa" w:w="2160"/>
           </w:tcPr>
           <w:p>
             <w:r>
-              <w:t>244.28</w:t>
+              <w:t>-----------------------------</w:t>
             </w:r>
+          </w:p>
+        </w:tc>
+        <w:tc>
+          <w:tcPr>
+            <w:tcW w:type="dxa" w:w="2160"/>
+          </w:tcPr>
+          <w:p>
+            <w:r/>
           </w:p>
         </w:tc>
       </w:tr>
       <w:tr>
         <w:tc>
           <w:tcPr>
-            <w:tcW w:type="dxa" w:w="4320"/>
+            <w:tcW w:type="dxa" w:w="2160"/>
+          </w:tcPr>
+          <w:p>
+            <w:r/>
+          </w:p>
+        </w:tc>
+        <w:tc>
+          <w:tcPr>
+            <w:tcW w:type="dxa" w:w="2160"/>
           </w:tcPr>
           <w:p>
             <w:r>
-              <w:t>2020</w:t>
+              <w:t>Government</w:t>
             </w:r>
           </w:p>
         </w:tc>
         <w:tc>
           <w:tcPr>
-            <w:tcW w:type="dxa" w:w="4320"/>
+            <w:tcW w:type="dxa" w:w="2160"/>
           </w:tcPr>
           <w:p>
             <w:r>
-              <w:t>244.82</w:t>
+              <w:t>52.92</w:t>
             </w:r>
+          </w:p>
+        </w:tc>
+        <w:tc>
+          <w:tcPr>
+            <w:tcW w:type="dxa" w:w="2160"/>
+          </w:tcPr>
+          <w:p>
+            <w:r/>
           </w:p>
         </w:tc>
       </w:tr>
       <w:tr>
         <w:tc>
           <w:tcPr>
-            <w:tcW w:type="dxa" w:w="4320"/>
+            <w:tcW w:type="dxa" w:w="2160"/>
+          </w:tcPr>
+          <w:p>
+            <w:r/>
+          </w:p>
+        </w:tc>
+        <w:tc>
+          <w:tcPr>
+            <w:tcW w:type="dxa" w:w="2160"/>
           </w:tcPr>
           <w:p>
             <w:r>
-              <w:t>2021</w:t>
+              <w:t>Professional, Scientific, and Technical Services</w:t>
             </w:r>
           </w:p>
         </w:tc>
         <w:tc>
           <w:tcPr>
-            <w:tcW w:type="dxa" w:w="4320"/>
+            <w:tcW w:type="dxa" w:w="2160"/>
           </w:tcPr>
           <w:p>
             <w:r>
-              <w:t>268.87</w:t>
+              <w:t>37.04</w:t>
             </w:r>
+          </w:p>
+        </w:tc>
+        <w:tc>
+          <w:tcPr>
+            <w:tcW w:type="dxa" w:w="2160"/>
+          </w:tcPr>
+          <w:p>
+            <w:r/>
           </w:p>
         </w:tc>
       </w:tr>
       <w:tr>
         <w:tc>
           <w:tcPr>
-            <w:tcW w:type="dxa" w:w="4320"/>
+            <w:tcW w:type="dxa" w:w="2160"/>
+          </w:tcPr>
+          <w:p>
+            <w:r/>
+          </w:p>
+        </w:tc>
+        <w:tc>
+          <w:tcPr>
+            <w:tcW w:type="dxa" w:w="2160"/>
           </w:tcPr>
           <w:p>
             <w:r>
-              <w:t>2022</w:t>
+              <w:t>Manufacturing</w:t>
             </w:r>
           </w:p>
         </w:tc>
         <w:tc>
           <w:tcPr>
-            <w:tcW w:type="dxa" w:w="4320"/>
+            <w:tcW w:type="dxa" w:w="2160"/>
           </w:tcPr>
           <w:p>
             <w:r>
-              <w:t>296.68</w:t>
+              <w:t>31.67</w:t>
             </w:r>
+          </w:p>
+        </w:tc>
+        <w:tc>
+          <w:tcPr>
+            <w:tcW w:type="dxa" w:w="2160"/>
+          </w:tcPr>
+          <w:p>
+            <w:r/>
           </w:p>
         </w:tc>
       </w:tr>
       <w:tr>
         <w:tc>
           <w:tcPr>
-            <w:tcW w:type="dxa" w:w="4320"/>
+            <w:tcW w:type="dxa" w:w="2160"/>
+          </w:tcPr>
+          <w:p>
+            <w:r/>
+          </w:p>
+        </w:tc>
+        <w:tc>
+          <w:tcPr>
+            <w:tcW w:type="dxa" w:w="2160"/>
           </w:tcPr>
           <w:p>
             <w:r>
-              <w:t>2023</w:t>
+              <w:t>Health Care and Social Assistance</w:t>
             </w:r>
           </w:p>
         </w:tc>
         <w:tc>
           <w:tcPr>
-            <w:tcW w:type="dxa" w:w="4320"/>
+            <w:tcW w:type="dxa" w:w="2160"/>
           </w:tcPr>
           <w:p>
             <w:r>
-              <w:t>308.71</w:t>
+              <w:t>20.21</w:t>
             </w:r>
+          </w:p>
+        </w:tc>
+        <w:tc>
+          <w:tcPr>
+            <w:tcW w:type="dxa" w:w="2160"/>
+          </w:tcPr>
+          <w:p>
+            <w:r/>
+          </w:p>
+        </w:tc>
+      </w:tr>
+      <w:tr>
+        <w:tc>
+          <w:tcPr>
+            <w:tcW w:type="dxa" w:w="2160"/>
+          </w:tcPr>
+          <w:p>
+            <w:r/>
+          </w:p>
+        </w:tc>
+        <w:tc>
+          <w:tcPr>
+            <w:tcW w:type="dxa" w:w="2160"/>
+          </w:tcPr>
+          <w:p>
+            <w:r>
+              <w:t>Finance and Insurance</w:t>
+            </w:r>
+          </w:p>
+        </w:tc>
+        <w:tc>
+          <w:tcPr>
+            <w:tcW w:type="dxa" w:w="2160"/>
+          </w:tcPr>
+          <w:p>
+            <w:r>
+              <w:t>19.50</w:t>
+            </w:r>
+          </w:p>
+        </w:tc>
+        <w:tc>
+          <w:tcPr>
+            <w:tcW w:type="dxa" w:w="2160"/>
+          </w:tcPr>
+          <w:p>
+            <w:r/>
           </w:p>
         </w:tc>
       </w:tr>
     </w:tbl>
     <w:p>
+      <w:pPr>
+        <w:pStyle w:val="Caption"/>
+      </w:pPr>
       <w:r>
-        <w:t>The per capita GRP also saw a significant rise, moving from approximately $73,347 in 2019 to about $94,916 in 2023. This increase indicates not only a growth in the overall economic output but also an enhancement in productivity and economic conditions for individuals within the region. Such improvements are indicative of a thriving economic environment that benefits its residents. Various industries have contributed to this economic expansion, with the Government sector consistently being the largest contributor, reaching $52.92 billion in 2023. The Professional, Scientific, and Technical Services sector also showed substantial growth, reflecting San Diego's strength in innovation and technology. Manufacturing, Health Care and Social Assistance, and Finance and Insurance sectors have also played significant roles, each contributing billions to the GRP. The growth in the Health Care and Social Assistance sector, in particular, highlights the increasing demand for healthcare services in the region.</w:t>
+        <w:t>Industry Contributions to San Diego County GRP in 2023</w:t>
       </w:r>
     </w:p>
     <w:p>
       <w:r>
-        <w:t>When compared to state and national levels, San Diego County's economic performance is impressive. In 2023, the per capita GRP of $94,916 surpassed the California state average of $93,800 and was significantly higher than the national average of $77,366. This comparison underscores San Diego County's strong economic standing and its ability to outperform broader economic benchmarks. Overall, the county's economy has demonstrated robust growth, driven by key sectors and resulting in increased prosperity for its residents. The region's economic achievements not only reflect its current strengths but also position it well for future growth and development.</w:t>
+        <w:t>The trends observed over the five-year period reveal that the Government sector consistently remained the largest contributor to the GRP. The Professional, Scientific, and Technical Services sector demonstrated robust growth, underscoring the region's focus on innovation and technology. Similarly, the Manufacturing sector's growth indicates a strong industrial base, while the Health Care and Social Assistance sector's expansion reflects the increasing demand for health services. When compared to state and national averages, San Diego County's per capita GRP in 2023 was higher than both, with $94,916 compared to California's average of $93,800 and the national average of $77,366. This suggests that San Diego County is economically more productive on a per-person basis, reinforcing its status as a vital economic hub in California.</w:t>
       </w:r>
     </w:p>
     <w:sectPr>
+      <w:headerReference w:type="default" r:id="rId9"/>
+      <w:footerReference w:type="default" r:id="rId10"/>
       <w:pgSz w:w="12240" w:h="15840"/>
       <w:pgMar w:top="1440" w:right="1800" w:bottom="1440" w:left="1800" w:header="720" w:footer="720" w:gutter="0"/>
       <w:cols w:space="720"/>
@@ -212,6 +371,32 @@
     </w:sectPr>
   </w:body>
 </w:document>
+</file>
+
+<file path=word/footer1.xml><?xml version="1.0" encoding="utf-8"?>
+<w:ftr xmlns:m="http://schemas.openxmlformats.org/officeDocument/2006/math" xmlns:mc="http://schemas.openxmlformats.org/markup-compatibility/2006" xmlns:mo="http://schemas.microsoft.com/office/mac/office/2008/main" xmlns:mv="urn:schemas-microsoft-com:mac:vml" xmlns:o="urn:schemas-microsoft-com:office:office" xmlns:r="http://schemas.openxmlformats.org/officeDocument/2006/relationships" xmlns:v="urn:schemas-microsoft-com:vml" xmlns:w10="urn:schemas-microsoft-com:office:word" xmlns:w14="http://schemas.microsoft.com/office/word/2010/wordml" xmlns:w="http://schemas.openxmlformats.org/wordprocessingml/2006/main" xmlns:wne="http://schemas.microsoft.com/office/word/2006/wordml" xmlns:wp14="http://schemas.microsoft.com/office/word/2010/wordprocessingDrawing" xmlns:wp="http://schemas.openxmlformats.org/drawingml/2006/wordprocessingDrawing" xmlns:wpc="http://schemas.microsoft.com/office/word/2010/wordprocessingCanvas" xmlns:wpg="http://schemas.microsoft.com/office/word/2010/wordprocessingGroup" xmlns:wpi="http://schemas.microsoft.com/office/word/2010/wordprocessingInk" xmlns:wps="http://schemas.microsoft.com/office/word/2010/wordprocessingShape" mc:Ignorable="w14 wp14">
+  <w:p>
+    <w:pPr>
+      <w:pStyle w:val="Footer"/>
+    </w:pPr>
+    <w:r>
+      <w:t>Page | [Page Number]</w:t>
+    </w:r>
+  </w:p>
+</w:ftr>
+</file>
+
+<file path=word/header1.xml><?xml version="1.0" encoding="utf-8"?>
+<w:hdr xmlns:m="http://schemas.openxmlformats.org/officeDocument/2006/math" xmlns:mc="http://schemas.openxmlformats.org/markup-compatibility/2006" xmlns:mo="http://schemas.microsoft.com/office/mac/office/2008/main" xmlns:mv="urn:schemas-microsoft-com:mac:vml" xmlns:o="urn:schemas-microsoft-com:office:office" xmlns:r="http://schemas.openxmlformats.org/officeDocument/2006/relationships" xmlns:v="urn:schemas-microsoft-com:vml" xmlns:w10="urn:schemas-microsoft-com:office:word" xmlns:w14="http://schemas.microsoft.com/office/word/2010/wordml" xmlns:w="http://schemas.openxmlformats.org/wordprocessingml/2006/main" xmlns:wne="http://schemas.microsoft.com/office/word/2006/wordml" xmlns:wp14="http://schemas.microsoft.com/office/word/2010/wordprocessingDrawing" xmlns:wp="http://schemas.openxmlformats.org/drawingml/2006/wordprocessingDrawing" xmlns:wpc="http://schemas.microsoft.com/office/word/2010/wordprocessingCanvas" xmlns:wpg="http://schemas.microsoft.com/office/word/2010/wordprocessingGroup" xmlns:wpi="http://schemas.microsoft.com/office/word/2010/wordprocessingInk" xmlns:wps="http://schemas.microsoft.com/office/word/2010/wordprocessingShape" mc:Ignorable="w14 wp14">
+  <w:p>
+    <w:pPr>
+      <w:pStyle w:val="Header"/>
+    </w:pPr>
+    <w:r>
+      <w:t>San Diego County Economic Report</w:t>
+    </w:r>
+  </w:p>
+</w:hdr>
 </file>
 
 <file path=word/numbering.xml><?xml version="1.0" encoding="utf-8"?>

</xml_diff>